<commit_message>
added note about battery
</commit_message>
<xml_diff>
--- a/lab_writeups/Virtual Bench Screenshots.docx
+++ b/lab_writeups/Virtual Bench Screenshots.docx
@@ -2,7 +2,21 @@
 <file path=word/document.xml><?xml version="1.0" encoding="utf-8"?>
 <w:document xmlns:wpc="http://schemas.microsoft.com/office/word/2010/wordprocessingCanvas" xmlns:cx="http://schemas.microsoft.com/office/drawing/2014/chartex" xmlns:cx1="http://schemas.microsoft.com/office/drawing/2015/9/8/chartex" xmlns:cx2="http://schemas.microsoft.com/office/drawing/2015/10/21/chartex" xmlns:cx3="http://schemas.microsoft.com/office/drawing/2016/5/9/chartex" xmlns:cx4="http://schemas.microsoft.com/office/drawing/2016/5/10/chartex" xmlns:cx5="http://schemas.microsoft.com/office/drawing/2016/5/11/chartex" xmlns:mc="http://schemas.openxmlformats.org/markup-compatibility/2006" xmlns:o="urn:schemas-microsoft-com:office:office" xmlns:r="http://schemas.openxmlformats.org/officeDocument/2006/relationships" xmlns:m="http://schemas.openxmlformats.org/officeDocument/2006/math" xmlns:v="urn:schemas-microsoft-com:vml" xmlns:wp14="http://schemas.microsoft.com/office/word/2010/wordprocessingDrawing" xmlns:wp="http://schemas.openxmlformats.org/drawingml/2006/wordprocessingDrawing" xmlns:w10="urn:schemas-microsoft-com:office:word" xmlns:w="http://schemas.openxmlformats.org/wordprocessingml/2006/main" xmlns:w14="http://schemas.microsoft.com/office/word/2010/wordml" xmlns:w15="http://schemas.microsoft.com/office/word/2012/wordml" xmlns:w16se="http://schemas.microsoft.com/office/word/2015/wordml/symex" xmlns:wpg="http://schemas.microsoft.com/office/word/2010/wordprocessingGroup" xmlns:wpi="http://schemas.microsoft.com/office/word/2010/wordprocessingInk" xmlns:wne="http://schemas.microsoft.com/office/word/2006/wordml" xmlns:wps="http://schemas.microsoft.com/office/word/2010/wordprocessingShape" mc:Ignorable="w14 w15 w16se wp14">
   <w:body>
-    <w:p/>
+    <w:p>
+      <w:r>
+        <w:t xml:space="preserve">Note: Our redboard was missing the white battery connector, so we powered it via USB for this alb </w:t>
+      </w:r>
+      <w:bookmarkStart w:id="0" w:name="_GoBack"/>
+      <w:bookmarkEnd w:id="0"/>
+      <w:r>
+        <w:t>instead of the battery.</w:t>
+      </w:r>
+    </w:p>
+    <w:p>
+      <w:r>
+        <w:t>1)</w:t>
+      </w:r>
+    </w:p>
     <w:p>
       <w:r>
         <w:rPr>
@@ -13,120 +27,6 @@
             <wp:extent cx="5943600" cy="3343275"/>
             <wp:effectExtent l="0" t="0" r="0" b="9525"/>
             <wp:docPr id="4" name="Picture 4"/>
-            <wp:cNvGraphicFramePr>
-              <a:graphicFrameLocks xmlns:a="http://schemas.openxmlformats.org/drawingml/2006/main" noChangeAspect="1"/>
-            </wp:cNvGraphicFramePr>
-            <a:graphic xmlns:a="http://schemas.openxmlformats.org/drawingml/2006/main">
-              <a:graphicData uri="http://schemas.openxmlformats.org/drawingml/2006/picture">
-                <pic:pic xmlns:pic="http://schemas.openxmlformats.org/drawingml/2006/picture">
-                  <pic:nvPicPr>
-                    <pic:cNvPr id="1" name=""/>
-                    <pic:cNvPicPr/>
-                  </pic:nvPicPr>
-                  <pic:blipFill>
-                    <a:blip r:embed="rId4"/>
-                    <a:stretch>
-                      <a:fillRect/>
-                    </a:stretch>
-                  </pic:blipFill>
-                  <pic:spPr>
-                    <a:xfrm>
-                      <a:off x="0" y="0"/>
-                      <a:ext cx="5943600" cy="3343275"/>
-                    </a:xfrm>
-                    <a:prstGeom prst="rect">
-                      <a:avLst/>
-                    </a:prstGeom>
-                  </pic:spPr>
-                </pic:pic>
-              </a:graphicData>
-            </a:graphic>
-          </wp:inline>
-        </w:drawing>
-      </w:r>
-    </w:p>
-    <w:p>
-      <w:r>
-        <w:t>No diode, no cap</w:t>
-      </w:r>
-      <w:r>
-        <w:t xml:space="preserve"> - FLYBACK</w:t>
-      </w:r>
-      <w:r>
-        <w:t xml:space="preserve"> (239 mV – 1.67 V)</w:t>
-      </w:r>
-    </w:p>
-    <w:p/>
-    <w:p>
-      <w:r>
-        <w:rPr>
-          <w:noProof/>
-        </w:rPr>
-        <w:drawing>
-          <wp:inline distT="0" distB="0" distL="0" distR="0" wp14:anchorId="1486DBD2" wp14:editId="7FC4291C">
-            <wp:extent cx="5943600" cy="3343275"/>
-            <wp:effectExtent l="0" t="0" r="0" b="9525"/>
-            <wp:docPr id="2" name="Picture 2"/>
-            <wp:cNvGraphicFramePr>
-              <a:graphicFrameLocks xmlns:a="http://schemas.openxmlformats.org/drawingml/2006/main" noChangeAspect="1"/>
-            </wp:cNvGraphicFramePr>
-            <a:graphic xmlns:a="http://schemas.openxmlformats.org/drawingml/2006/main">
-              <a:graphicData uri="http://schemas.openxmlformats.org/drawingml/2006/picture">
-                <pic:pic xmlns:pic="http://schemas.openxmlformats.org/drawingml/2006/picture">
-                  <pic:nvPicPr>
-                    <pic:cNvPr id="1" name=""/>
-                    <pic:cNvPicPr/>
-                  </pic:nvPicPr>
-                  <pic:blipFill>
-                    <a:blip r:embed="rId5"/>
-                    <a:stretch>
-                      <a:fillRect/>
-                    </a:stretch>
-                  </pic:blipFill>
-                  <pic:spPr>
-                    <a:xfrm>
-                      <a:off x="0" y="0"/>
-                      <a:ext cx="5943600" cy="3343275"/>
-                    </a:xfrm>
-                    <a:prstGeom prst="rect">
-                      <a:avLst/>
-                    </a:prstGeom>
-                  </pic:spPr>
-                </pic:pic>
-              </a:graphicData>
-            </a:graphic>
-          </wp:inline>
-        </w:drawing>
-      </w:r>
-    </w:p>
-    <w:p>
-      <w:r>
-        <w:t>Diode, no cap</w:t>
-      </w:r>
-      <w:r>
-        <w:t xml:space="preserve">  -- FLYBACK</w:t>
-      </w:r>
-      <w:r>
-        <w:t xml:space="preserve"> (1.72 V)</w:t>
-      </w:r>
-    </w:p>
-    <w:p/>
-    <w:p/>
-    <w:p>
-      <w:r>
-        <w:t>2)</w:t>
-      </w:r>
-    </w:p>
-    <w:p>
-      <w:r>
-        <w:rPr>
-          <w:noProof/>
-        </w:rPr>
-        <w:drawing>
-          <wp:inline distT="0" distB="0" distL="0" distR="0" wp14:anchorId="27B31D6B" wp14:editId="0A7257FC">
-            <wp:extent cx="5943600" cy="3343275"/>
-            <wp:effectExtent l="0" t="0" r="0" b="9525"/>
-            <wp:docPr id="3" name="Picture 3"/>
             <wp:cNvGraphicFramePr>
               <a:graphicFrameLocks xmlns:a="http://schemas.openxmlformats.org/drawingml/2006/main" noChangeAspect="1"/>
             </wp:cNvGraphicFramePr>
@@ -161,30 +61,26 @@
     </w:p>
     <w:p>
       <w:r>
-        <w:t>Cap, no diode</w:t>
-      </w:r>
-      <w:r>
-        <w:t xml:space="preserve"> – FLYBACK</w:t>
-      </w:r>
-      <w:r>
-        <w:t xml:space="preserve"> </w:t>
-      </w:r>
-    </w:p>
-    <w:p/>
-    <w:p/>
-    <w:p/>
+        <w:t>No diode, no cap</w:t>
+      </w:r>
+      <w:r>
+        <w:t xml:space="preserve"> - FLYBACK</w:t>
+      </w:r>
+      <w:r>
+        <w:t xml:space="preserve"> (239 mV – 1.67 V)</w:t>
+      </w:r>
+    </w:p>
     <w:p/>
     <w:p>
       <w:r>
         <w:rPr>
           <w:noProof/>
         </w:rPr>
-        <w:lastRenderedPageBreak/>
         <w:drawing>
-          <wp:inline distT="0" distB="0" distL="0" distR="0" wp14:anchorId="2A2049B6" wp14:editId="0915FCC2">
+          <wp:inline distT="0" distB="0" distL="0" distR="0" wp14:anchorId="1486DBD2" wp14:editId="7FC4291C">
             <wp:extent cx="5943600" cy="3343275"/>
             <wp:effectExtent l="0" t="0" r="0" b="9525"/>
-            <wp:docPr id="5" name="Picture 5"/>
+            <wp:docPr id="2" name="Picture 2"/>
             <wp:cNvGraphicFramePr>
               <a:graphicFrameLocks xmlns:a="http://schemas.openxmlformats.org/drawingml/2006/main" noChangeAspect="1"/>
             </wp:cNvGraphicFramePr>
@@ -219,26 +115,33 @@
     </w:p>
     <w:p>
       <w:r>
-        <w:t>C</w:t>
-      </w:r>
-      <w:r>
-        <w:t>ap, no diode</w:t>
-      </w:r>
-      <w:r>
-        <w:t xml:space="preserve"> – VCC (2.02 V – 2.70 V)</w:t>
+        <w:lastRenderedPageBreak/>
+        <w:t>Diode, no cap</w:t>
+      </w:r>
+      <w:r>
+        <w:t xml:space="preserve">  -- FLYBACK</w:t>
+      </w:r>
+      <w:r>
+        <w:t xml:space="preserve"> (1.72 V)</w:t>
       </w:r>
     </w:p>
     <w:p/>
+    <w:p/>
+    <w:p>
+      <w:r>
+        <w:t>2)</w:t>
+      </w:r>
+    </w:p>
     <w:p>
       <w:r>
         <w:rPr>
           <w:noProof/>
         </w:rPr>
         <w:drawing>
-          <wp:inline distT="0" distB="0" distL="0" distR="0" wp14:anchorId="128EBE25" wp14:editId="6DBEADCF">
+          <wp:inline distT="0" distB="0" distL="0" distR="0" wp14:anchorId="27B31D6B" wp14:editId="0A7257FC">
             <wp:extent cx="5943600" cy="3343275"/>
             <wp:effectExtent l="0" t="0" r="0" b="9525"/>
-            <wp:docPr id="6" name="Picture 6"/>
+            <wp:docPr id="3" name="Picture 3"/>
             <wp:cNvGraphicFramePr>
               <a:graphicFrameLocks xmlns:a="http://schemas.openxmlformats.org/drawingml/2006/main" noChangeAspect="1"/>
             </wp:cNvGraphicFramePr>
@@ -273,30 +176,30 @@
     </w:p>
     <w:p>
       <w:r>
-        <w:t>No</w:t>
-      </w:r>
-      <w:r>
-        <w:t xml:space="preserve"> cap, no diode</w:t>
-      </w:r>
-      <w:r>
-        <w:t xml:space="preserve"> – VCC (1.73 V – 2.80 V)</w:t>
+        <w:t>Cap, no diode</w:t>
+      </w:r>
+      <w:r>
+        <w:t xml:space="preserve"> – FLYBACK</w:t>
+      </w:r>
+      <w:r>
+        <w:t xml:space="preserve"> </w:t>
       </w:r>
     </w:p>
     <w:p/>
-    <w:p>
-      <w:r>
-        <w:lastRenderedPageBreak/>
-        <w:t>3)</w:t>
-      </w:r>
+    <w:p/>
+    <w:p/>
+    <w:p/>
+    <w:p>
       <w:r>
         <w:rPr>
           <w:noProof/>
         </w:rPr>
+        <w:lastRenderedPageBreak/>
         <w:drawing>
-          <wp:inline distT="0" distB="0" distL="0" distR="0" wp14:anchorId="0320D59A" wp14:editId="538FD107">
+          <wp:inline distT="0" distB="0" distL="0" distR="0" wp14:anchorId="2A2049B6" wp14:editId="0915FCC2">
             <wp:extent cx="5943600" cy="3343275"/>
             <wp:effectExtent l="0" t="0" r="0" b="9525"/>
-            <wp:docPr id="7" name="Picture 7"/>
+            <wp:docPr id="5" name="Picture 5"/>
             <wp:cNvGraphicFramePr>
               <a:graphicFrameLocks xmlns:a="http://schemas.openxmlformats.org/drawingml/2006/main" noChangeAspect="1"/>
             </wp:cNvGraphicFramePr>
@@ -331,56 +234,26 @@
     </w:p>
     <w:p>
       <w:r>
-        <w:t>Ch</w:t>
-      </w:r>
-      <w:r>
-        <w:t xml:space="preserve">annel </w:t>
-      </w:r>
-      <w:r>
-        <w:t xml:space="preserve">1 </w:t>
-      </w:r>
-      <w:r>
-        <w:t>–</w:t>
-      </w:r>
-      <w:r>
-        <w:t xml:space="preserve"> </w:t>
-      </w:r>
-      <w:r>
-        <w:t>PWM, Ch</w:t>
-      </w:r>
-      <w:r>
-        <w:t xml:space="preserve">annel </w:t>
-      </w:r>
-      <w:r>
-        <w:t>2 – Filtered</w:t>
-      </w:r>
-      <w:r>
-        <w:t xml:space="preserve"> (~0 – ~3 V for both)</w:t>
-      </w:r>
-    </w:p>
-    <w:p>
-      <w:r>
-        <w:t>--No difference</w:t>
-      </w:r>
-      <w:r>
-        <w:t>, no effect</w:t>
-      </w:r>
-    </w:p>
-    <w:p>
-      <w:r>
-        <w:t>4)</w:t>
-      </w:r>
-    </w:p>
+        <w:t>C</w:t>
+      </w:r>
+      <w:r>
+        <w:t>ap, no diode</w:t>
+      </w:r>
+      <w:r>
+        <w:t xml:space="preserve"> – VCC (2.02 V – 2.70 V)</w:t>
+      </w:r>
+    </w:p>
+    <w:p/>
     <w:p>
       <w:r>
         <w:rPr>
           <w:noProof/>
         </w:rPr>
         <w:drawing>
-          <wp:inline distT="0" distB="0" distL="0" distR="0" wp14:anchorId="53227260" wp14:editId="7D78103B">
+          <wp:inline distT="0" distB="0" distL="0" distR="0" wp14:anchorId="128EBE25" wp14:editId="6DBEADCF">
             <wp:extent cx="5943600" cy="3343275"/>
             <wp:effectExtent l="0" t="0" r="0" b="9525"/>
-            <wp:docPr id="8" name="Picture 8"/>
+            <wp:docPr id="6" name="Picture 6"/>
             <wp:cNvGraphicFramePr>
               <a:graphicFrameLocks xmlns:a="http://schemas.openxmlformats.org/drawingml/2006/main" noChangeAspect="1"/>
             </wp:cNvGraphicFramePr>
@@ -415,12 +288,154 @@
     </w:p>
     <w:p>
       <w:r>
+        <w:t>No</w:t>
+      </w:r>
+      <w:r>
+        <w:t xml:space="preserve"> cap, no diode</w:t>
+      </w:r>
+      <w:r>
+        <w:t xml:space="preserve"> – VCC (1.73 V – 2.80 V)</w:t>
+      </w:r>
+    </w:p>
+    <w:p/>
+    <w:p>
+      <w:r>
+        <w:lastRenderedPageBreak/>
+        <w:t>3)</w:t>
+      </w:r>
+      <w:r>
+        <w:rPr>
+          <w:noProof/>
+        </w:rPr>
+        <w:drawing>
+          <wp:inline distT="0" distB="0" distL="0" distR="0" wp14:anchorId="0320D59A" wp14:editId="538FD107">
+            <wp:extent cx="5943600" cy="3343275"/>
+            <wp:effectExtent l="0" t="0" r="0" b="9525"/>
+            <wp:docPr id="7" name="Picture 7"/>
+            <wp:cNvGraphicFramePr>
+              <a:graphicFrameLocks xmlns:a="http://schemas.openxmlformats.org/drawingml/2006/main" noChangeAspect="1"/>
+            </wp:cNvGraphicFramePr>
+            <a:graphic xmlns:a="http://schemas.openxmlformats.org/drawingml/2006/main">
+              <a:graphicData uri="http://schemas.openxmlformats.org/drawingml/2006/picture">
+                <pic:pic xmlns:pic="http://schemas.openxmlformats.org/drawingml/2006/picture">
+                  <pic:nvPicPr>
+                    <pic:cNvPr id="1" name=""/>
+                    <pic:cNvPicPr/>
+                  </pic:nvPicPr>
+                  <pic:blipFill>
+                    <a:blip r:embed="rId11"/>
+                    <a:stretch>
+                      <a:fillRect/>
+                    </a:stretch>
+                  </pic:blipFill>
+                  <pic:spPr>
+                    <a:xfrm>
+                      <a:off x="0" y="0"/>
+                      <a:ext cx="5943600" cy="3343275"/>
+                    </a:xfrm>
+                    <a:prstGeom prst="rect">
+                      <a:avLst/>
+                    </a:prstGeom>
+                  </pic:spPr>
+                </pic:pic>
+              </a:graphicData>
+            </a:graphic>
+          </wp:inline>
+        </w:drawing>
+      </w:r>
+    </w:p>
+    <w:p>
+      <w:r>
         <w:t>Ch</w:t>
       </w:r>
       <w:r>
         <w:t xml:space="preserve">annel </w:t>
       </w:r>
       <w:r>
+        <w:t xml:space="preserve">1 </w:t>
+      </w:r>
+      <w:r>
+        <w:t>–</w:t>
+      </w:r>
+      <w:r>
+        <w:t xml:space="preserve"> </w:t>
+      </w:r>
+      <w:r>
+        <w:t>PWM, Ch</w:t>
+      </w:r>
+      <w:r>
+        <w:t xml:space="preserve">annel </w:t>
+      </w:r>
+      <w:r>
+        <w:t>2 – Filtered</w:t>
+      </w:r>
+      <w:r>
+        <w:t xml:space="preserve"> (~0 – ~3 V for both)</w:t>
+      </w:r>
+    </w:p>
+    <w:p>
+      <w:r>
+        <w:t>--No difference</w:t>
+      </w:r>
+      <w:r>
+        <w:t>, no effect</w:t>
+      </w:r>
+    </w:p>
+    <w:p>
+      <w:r>
+        <w:t>4)</w:t>
+      </w:r>
+    </w:p>
+    <w:p>
+      <w:r>
+        <w:rPr>
+          <w:noProof/>
+        </w:rPr>
+        <w:drawing>
+          <wp:inline distT="0" distB="0" distL="0" distR="0" wp14:anchorId="53227260" wp14:editId="7D78103B">
+            <wp:extent cx="5943600" cy="3343275"/>
+            <wp:effectExtent l="0" t="0" r="0" b="9525"/>
+            <wp:docPr id="8" name="Picture 8"/>
+            <wp:cNvGraphicFramePr>
+              <a:graphicFrameLocks xmlns:a="http://schemas.openxmlformats.org/drawingml/2006/main" noChangeAspect="1"/>
+            </wp:cNvGraphicFramePr>
+            <a:graphic xmlns:a="http://schemas.openxmlformats.org/drawingml/2006/main">
+              <a:graphicData uri="http://schemas.openxmlformats.org/drawingml/2006/picture">
+                <pic:pic xmlns:pic="http://schemas.openxmlformats.org/drawingml/2006/picture">
+                  <pic:nvPicPr>
+                    <pic:cNvPr id="1" name=""/>
+                    <pic:cNvPicPr/>
+                  </pic:nvPicPr>
+                  <pic:blipFill>
+                    <a:blip r:embed="rId12"/>
+                    <a:stretch>
+                      <a:fillRect/>
+                    </a:stretch>
+                  </pic:blipFill>
+                  <pic:spPr>
+                    <a:xfrm>
+                      <a:off x="0" y="0"/>
+                      <a:ext cx="5943600" cy="3343275"/>
+                    </a:xfrm>
+                    <a:prstGeom prst="rect">
+                      <a:avLst/>
+                    </a:prstGeom>
+                  </pic:spPr>
+                </pic:pic>
+              </a:graphicData>
+            </a:graphic>
+          </wp:inline>
+        </w:drawing>
+      </w:r>
+    </w:p>
+    <w:p>
+      <w:r>
+        <w:t>Ch</w:t>
+      </w:r>
+      <w:r>
+        <w:t xml:space="preserve">annel </w:t>
+      </w:r>
+      <w:r>
         <w:t>1 – Flyback</w:t>
       </w:r>
       <w:r>
@@ -448,12 +463,7 @@
         <w:t xml:space="preserve"> Filtered</w:t>
       </w:r>
       <w:r>
-        <w:t xml:space="preserve"> (Difference of ~3.2 V</w:t>
-      </w:r>
-      <w:bookmarkStart w:id="0" w:name="_GoBack"/>
-      <w:bookmarkEnd w:id="0"/>
-      <w:r>
-        <w:t>)</w:t>
+        <w:t xml:space="preserve"> (Difference of ~3.2 V)</w:t>
       </w:r>
     </w:p>
     <w:sectPr>
@@ -464,6 +474,56 @@
     </w:sectPr>
   </w:body>
 </w:document>
+</file>
+
+<file path=word/endnotes.xml><?xml version="1.0" encoding="utf-8"?>
+<w:endnotes xmlns:wpc="http://schemas.microsoft.com/office/word/2010/wordprocessingCanvas" xmlns:cx="http://schemas.microsoft.com/office/drawing/2014/chartex" xmlns:cx1="http://schemas.microsoft.com/office/drawing/2015/9/8/chartex" xmlns:cx2="http://schemas.microsoft.com/office/drawing/2015/10/21/chartex" xmlns:cx3="http://schemas.microsoft.com/office/drawing/2016/5/9/chartex" xmlns:cx4="http://schemas.microsoft.com/office/drawing/2016/5/10/chartex" xmlns:cx5="http://schemas.microsoft.com/office/drawing/2016/5/11/chartex" xmlns:mc="http://schemas.openxmlformats.org/markup-compatibility/2006" xmlns:o="urn:schemas-microsoft-com:office:office" xmlns:r="http://schemas.openxmlformats.org/officeDocument/2006/relationships" xmlns:m="http://schemas.openxmlformats.org/officeDocument/2006/math" xmlns:v="urn:schemas-microsoft-com:vml" xmlns:wp14="http://schemas.microsoft.com/office/word/2010/wordprocessingDrawing" xmlns:wp="http://schemas.openxmlformats.org/drawingml/2006/wordprocessingDrawing" xmlns:w10="urn:schemas-microsoft-com:office:word" xmlns:w="http://schemas.openxmlformats.org/wordprocessingml/2006/main" xmlns:w14="http://schemas.microsoft.com/office/word/2010/wordml" xmlns:w15="http://schemas.microsoft.com/office/word/2012/wordml" xmlns:w16se="http://schemas.microsoft.com/office/word/2015/wordml/symex" xmlns:wpg="http://schemas.microsoft.com/office/word/2010/wordprocessingGroup" xmlns:wpi="http://schemas.microsoft.com/office/word/2010/wordprocessingInk" xmlns:wne="http://schemas.microsoft.com/office/word/2006/wordml" xmlns:wps="http://schemas.microsoft.com/office/word/2010/wordprocessingShape" mc:Ignorable="w14 w15 w16se wp14">
+  <w:endnote w:type="separator" w:id="-1">
+    <w:p>
+      <w:pPr>
+        <w:spacing w:after="0" w:line="240" w:lineRule="auto"/>
+      </w:pPr>
+      <w:r>
+        <w:separator/>
+      </w:r>
+    </w:p>
+  </w:endnote>
+  <w:endnote w:type="continuationSeparator" w:id="0">
+    <w:p>
+      <w:pPr>
+        <w:spacing w:after="0" w:line="240" w:lineRule="auto"/>
+      </w:pPr>
+      <w:r>
+        <w:continuationSeparator/>
+      </w:r>
+    </w:p>
+  </w:endnote>
+</w:endnotes>
+</file>
+
+<file path=word/footnotes.xml><?xml version="1.0" encoding="utf-8"?>
+<w:footnotes xmlns:wpc="http://schemas.microsoft.com/office/word/2010/wordprocessingCanvas" xmlns:cx="http://schemas.microsoft.com/office/drawing/2014/chartex" xmlns:cx1="http://schemas.microsoft.com/office/drawing/2015/9/8/chartex" xmlns:cx2="http://schemas.microsoft.com/office/drawing/2015/10/21/chartex" xmlns:cx3="http://schemas.microsoft.com/office/drawing/2016/5/9/chartex" xmlns:cx4="http://schemas.microsoft.com/office/drawing/2016/5/10/chartex" xmlns:cx5="http://schemas.microsoft.com/office/drawing/2016/5/11/chartex" xmlns:mc="http://schemas.openxmlformats.org/markup-compatibility/2006" xmlns:o="urn:schemas-microsoft-com:office:office" xmlns:r="http://schemas.openxmlformats.org/officeDocument/2006/relationships" xmlns:m="http://schemas.openxmlformats.org/officeDocument/2006/math" xmlns:v="urn:schemas-microsoft-com:vml" xmlns:wp14="http://schemas.microsoft.com/office/word/2010/wordprocessingDrawing" xmlns:wp="http://schemas.openxmlformats.org/drawingml/2006/wordprocessingDrawing" xmlns:w10="urn:schemas-microsoft-com:office:word" xmlns:w="http://schemas.openxmlformats.org/wordprocessingml/2006/main" xmlns:w14="http://schemas.microsoft.com/office/word/2010/wordml" xmlns:w15="http://schemas.microsoft.com/office/word/2012/wordml" xmlns:w16se="http://schemas.microsoft.com/office/word/2015/wordml/symex" xmlns:wpg="http://schemas.microsoft.com/office/word/2010/wordprocessingGroup" xmlns:wpi="http://schemas.microsoft.com/office/word/2010/wordprocessingInk" xmlns:wne="http://schemas.microsoft.com/office/word/2006/wordml" xmlns:wps="http://schemas.microsoft.com/office/word/2010/wordprocessingShape" mc:Ignorable="w14 w15 w16se wp14">
+  <w:footnote w:type="separator" w:id="-1">
+    <w:p>
+      <w:pPr>
+        <w:spacing w:after="0" w:line="240" w:lineRule="auto"/>
+      </w:pPr>
+      <w:r>
+        <w:separator/>
+      </w:r>
+    </w:p>
+  </w:footnote>
+  <w:footnote w:type="continuationSeparator" w:id="0">
+    <w:p>
+      <w:pPr>
+        <w:spacing w:after="0" w:line="240" w:lineRule="auto"/>
+      </w:pPr>
+      <w:r>
+        <w:continuationSeparator/>
+      </w:r>
+    </w:p>
+  </w:footnote>
+</w:footnotes>
 </file>
 
 <file path=word/styles.xml><?xml version="1.0" encoding="utf-8"?>
@@ -589,6 +649,7 @@
     <w:lsdException w:name="HTML Sample" w:semiHidden="1" w:unhideWhenUsed="1"/>
     <w:lsdException w:name="HTML Typewriter" w:semiHidden="1" w:unhideWhenUsed="1"/>
     <w:lsdException w:name="HTML Variable" w:semiHidden="1" w:unhideWhenUsed="1"/>
+    <w:lsdException w:name="Normal Table" w:semiHidden="1" w:unhideWhenUsed="1"/>
     <w:lsdException w:name="annotation subject" w:semiHidden="1" w:unhideWhenUsed="1"/>
     <w:lsdException w:name="No List" w:semiHidden="1" w:unhideWhenUsed="1"/>
     <w:lsdException w:name="Outline List 1" w:semiHidden="1" w:unhideWhenUsed="1"/>
@@ -633,6 +694,7 @@
     <w:lsdException w:name="Table Professional" w:semiHidden="1" w:unhideWhenUsed="1"/>
     <w:lsdException w:name="Table Subtle 1" w:semiHidden="1" w:unhideWhenUsed="1"/>
     <w:lsdException w:name="Table Subtle 2" w:semiHidden="1" w:unhideWhenUsed="1"/>
+    <w:lsdException w:name="Table Web 1" w:semiHidden="1" w:unhideWhenUsed="1"/>
     <w:lsdException w:name="Table Web 2" w:semiHidden="1" w:unhideWhenUsed="1"/>
     <w:lsdException w:name="Table Web 3" w:semiHidden="1" w:unhideWhenUsed="1"/>
     <w:lsdException w:name="Balloon Text" w:semiHidden="1" w:unhideWhenUsed="1"/>
@@ -887,6 +949,50 @@
     <w:uiPriority w:val="99"/>
     <w:semiHidden/>
     <w:unhideWhenUsed/>
+  </w:style>
+  <w:style w:type="paragraph" w:styleId="Header">
+    <w:name w:val="header"/>
+    <w:basedOn w:val="Normal"/>
+    <w:link w:val="HeaderChar"/>
+    <w:uiPriority w:val="99"/>
+    <w:unhideWhenUsed/>
+    <w:rsid w:val="00B75D3E"/>
+    <w:pPr>
+      <w:tabs>
+        <w:tab w:val="center" w:pos="4680"/>
+        <w:tab w:val="right" w:pos="9360"/>
+      </w:tabs>
+      <w:spacing w:after="0" w:line="240" w:lineRule="auto"/>
+    </w:pPr>
+  </w:style>
+  <w:style w:type="character" w:customStyle="1" w:styleId="HeaderChar">
+    <w:name w:val="Header Char"/>
+    <w:basedOn w:val="DefaultParagraphFont"/>
+    <w:link w:val="Header"/>
+    <w:uiPriority w:val="99"/>
+    <w:rsid w:val="00B75D3E"/>
+  </w:style>
+  <w:style w:type="paragraph" w:styleId="Footer">
+    <w:name w:val="footer"/>
+    <w:basedOn w:val="Normal"/>
+    <w:link w:val="FooterChar"/>
+    <w:uiPriority w:val="99"/>
+    <w:unhideWhenUsed/>
+    <w:rsid w:val="00B75D3E"/>
+    <w:pPr>
+      <w:tabs>
+        <w:tab w:val="center" w:pos="4680"/>
+        <w:tab w:val="right" w:pos="9360"/>
+      </w:tabs>
+      <w:spacing w:after="0" w:line="240" w:lineRule="auto"/>
+    </w:pPr>
+  </w:style>
+  <w:style w:type="character" w:customStyle="1" w:styleId="FooterChar">
+    <w:name w:val="Footer Char"/>
+    <w:basedOn w:val="DefaultParagraphFont"/>
+    <w:link w:val="Footer"/>
+    <w:uiPriority w:val="99"/>
+    <w:rsid w:val="00B75D3E"/>
   </w:style>
 </w:styles>
 </file>

</xml_diff>